<commit_message>
Subo notebook con taller 3 completo e informe, hay un notebook con pruebas de transformaciones
</commit_message>
<xml_diff>
--- a/Taller 3/Informe_Taller3_V1.docx
+++ b/Taller 3/Informe_Taller3_V1.docx
@@ -342,8 +342,17 @@
           <w:rFonts w:ascii="Times New Roman" w:hAnsi="Times New Roman" w:cs="Times New Roman"/>
           <w:lang w:val="es-ES"/>
         </w:rPr>
-        <w:t>el modelo de suavización exponencial de Holt Winters</w:t>
-      </w:r>
+        <w:t xml:space="preserve">el modelo Holt </w:t>
+      </w:r>
+      <w:proofErr w:type="spellStart"/>
+      <w:r>
+        <w:rPr>
+          <w:rFonts w:ascii="Times New Roman" w:hAnsi="Times New Roman" w:cs="Times New Roman"/>
+          <w:lang w:val="es-ES"/>
+        </w:rPr>
+        <w:t>Winters</w:t>
+      </w:r>
+      <w:proofErr w:type="spellEnd"/>
       <w:r>
         <w:rPr>
           <w:rFonts w:ascii="Times New Roman" w:hAnsi="Times New Roman" w:cs="Times New Roman"/>
@@ -401,22 +410,116 @@
           <w:rFonts w:ascii="Times New Roman" w:hAnsi="Times New Roman" w:cs="Times New Roman"/>
           <w:lang w:val="es-ES"/>
         </w:rPr>
-        <w:t>Se prob</w:t>
-      </w:r>
-      <w:r>
-        <w:rPr>
-          <w:rFonts w:ascii="Times New Roman" w:hAnsi="Times New Roman" w:cs="Times New Roman"/>
-          <w:lang w:val="es-ES"/>
-        </w:rPr>
-        <w:t xml:space="preserve">ó </w:t>
-      </w:r>
-      <w:r>
-        <w:rPr>
-          <w:rFonts w:ascii="Times New Roman" w:hAnsi="Times New Roman" w:cs="Times New Roman"/>
-          <w:lang w:val="es-ES"/>
-        </w:rPr>
-        <w:t>inicialmente</w:t>
-      </w:r>
+        <w:t xml:space="preserve">Inicialmente se dividieron nuevamente los datos en </w:t>
+      </w:r>
+      <w:proofErr w:type="spellStart"/>
+      <w:r>
+        <w:rPr>
+          <w:rFonts w:ascii="Times New Roman" w:hAnsi="Times New Roman" w:cs="Times New Roman"/>
+          <w:lang w:val="es-ES"/>
+        </w:rPr>
+        <w:t>train</w:t>
+      </w:r>
+      <w:proofErr w:type="spellEnd"/>
+      <w:r>
+        <w:rPr>
+          <w:rFonts w:ascii="Times New Roman" w:hAnsi="Times New Roman" w:cs="Times New Roman"/>
+          <w:lang w:val="es-ES"/>
+        </w:rPr>
+        <w:t xml:space="preserve"> y</w:t>
+      </w:r>
+      <w:r>
+        <w:rPr>
+          <w:rFonts w:ascii="Times New Roman" w:hAnsi="Times New Roman" w:cs="Times New Roman"/>
+          <w:lang w:val="es-ES"/>
+        </w:rPr>
+        <w:t xml:space="preserve"> test, dejando </w:t>
+      </w:r>
+      <w:proofErr w:type="gramStart"/>
+      <w:r>
+        <w:rPr>
+          <w:rFonts w:ascii="Times New Roman" w:hAnsi="Times New Roman" w:cs="Times New Roman"/>
+          <w:lang w:val="es-ES"/>
+        </w:rPr>
+        <w:t>el test</w:t>
+      </w:r>
+      <w:proofErr w:type="gramEnd"/>
+      <w:r>
+        <w:rPr>
+          <w:rFonts w:ascii="Times New Roman" w:hAnsi="Times New Roman" w:cs="Times New Roman"/>
+          <w:lang w:val="es-ES"/>
+        </w:rPr>
+        <w:t xml:space="preserve"> de 6 datos que es </w:t>
+      </w:r>
+      <w:proofErr w:type="gramStart"/>
+      <w:r>
+        <w:rPr>
+          <w:rFonts w:ascii="Times New Roman" w:hAnsi="Times New Roman" w:cs="Times New Roman"/>
+          <w:lang w:val="es-ES"/>
+        </w:rPr>
+        <w:t xml:space="preserve">el objetivo a </w:t>
+      </w:r>
+      <w:r>
+        <w:rPr>
+          <w:rFonts w:ascii="Times New Roman" w:hAnsi="Times New Roman" w:cs="Times New Roman"/>
+          <w:lang w:val="es-ES"/>
+        </w:rPr>
+        <w:t>proyectar</w:t>
+      </w:r>
+      <w:proofErr w:type="gramEnd"/>
+      <w:r>
+        <w:rPr>
+          <w:rFonts w:ascii="Times New Roman" w:hAnsi="Times New Roman" w:cs="Times New Roman"/>
+          <w:lang w:val="es-ES"/>
+        </w:rPr>
+        <w:t xml:space="preserve">, sobre el </w:t>
+      </w:r>
+      <w:proofErr w:type="spellStart"/>
+      <w:r>
+        <w:rPr>
+          <w:rFonts w:ascii="Times New Roman" w:hAnsi="Times New Roman" w:cs="Times New Roman"/>
+          <w:lang w:val="es-ES"/>
+        </w:rPr>
+        <w:t>train</w:t>
+      </w:r>
+      <w:proofErr w:type="spellEnd"/>
+      <w:r>
+        <w:rPr>
+          <w:rFonts w:ascii="Times New Roman" w:hAnsi="Times New Roman" w:cs="Times New Roman"/>
+          <w:lang w:val="es-ES"/>
+        </w:rPr>
+        <w:t xml:space="preserve"> se </w:t>
+      </w:r>
+      <w:r>
+        <w:rPr>
+          <w:rFonts w:ascii="Times New Roman" w:hAnsi="Times New Roman" w:cs="Times New Roman"/>
+          <w:lang w:val="es-ES"/>
+        </w:rPr>
+        <w:t>aplicó</w:t>
+      </w:r>
+      <w:r>
+        <w:rPr>
+          <w:rFonts w:ascii="Times New Roman" w:hAnsi="Times New Roman" w:cs="Times New Roman"/>
+          <w:lang w:val="es-ES"/>
+        </w:rPr>
+        <w:t xml:space="preserve"> el</w:t>
+      </w:r>
+      <w:r>
+        <w:rPr>
+          <w:rFonts w:ascii="Times New Roman" w:hAnsi="Times New Roman" w:cs="Times New Roman"/>
+          <w:lang w:val="es-ES"/>
+        </w:rPr>
+        <w:t xml:space="preserve"> paquete </w:t>
+      </w:r>
+      <w:proofErr w:type="spellStart"/>
+      <w:r>
+        <w:rPr>
+          <w:rFonts w:ascii="Times New Roman" w:hAnsi="Times New Roman" w:cs="Times New Roman"/>
+          <w:lang w:val="es-ES"/>
+        </w:rPr>
+        <w:t>autoarima</w:t>
+      </w:r>
+      <w:proofErr w:type="spellEnd"/>
       <w:r>
         <w:rPr>
           <w:rFonts w:ascii="Times New Roman" w:hAnsi="Times New Roman" w:cs="Times New Roman"/>
@@ -429,14 +532,67 @@
           <w:rFonts w:ascii="Times New Roman" w:hAnsi="Times New Roman" w:cs="Times New Roman"/>
           <w:lang w:val="es-ES"/>
         </w:rPr>
-        <w:t xml:space="preserve">pruebas de autocorrelacióny autocorrelación parcial, y </w:t>
-      </w:r>
-      <w:r>
-        <w:rPr>
-          <w:rFonts w:ascii="Times New Roman" w:hAnsi="Times New Roman" w:cs="Times New Roman"/>
-          <w:lang w:val="es-ES"/>
-        </w:rPr>
-        <w:t xml:space="preserve">mediante el paquete autoarima cual era el modelo más adecuado para los datos </w:t>
+        <w:t xml:space="preserve">para encontrar </w:t>
+      </w:r>
+      <w:r>
+        <w:rPr>
+          <w:rFonts w:ascii="Times New Roman" w:hAnsi="Times New Roman" w:cs="Times New Roman"/>
+          <w:lang w:val="es-ES"/>
+        </w:rPr>
+        <w:t xml:space="preserve">cual era </w:t>
+      </w:r>
+      <w:r>
+        <w:rPr>
+          <w:rFonts w:ascii="Times New Roman" w:hAnsi="Times New Roman" w:cs="Times New Roman"/>
+          <w:lang w:val="es-ES"/>
+        </w:rPr>
+        <w:t xml:space="preserve">la combinación </w:t>
+      </w:r>
+      <w:proofErr w:type="spellStart"/>
+      <w:proofErr w:type="gramStart"/>
+      <w:r>
+        <w:rPr>
+          <w:rFonts w:ascii="Times New Roman" w:hAnsi="Times New Roman" w:cs="Times New Roman"/>
+          <w:lang w:val="es-ES"/>
+        </w:rPr>
+        <w:t>p,d</w:t>
+      </w:r>
+      <w:proofErr w:type="gramEnd"/>
+      <w:r>
+        <w:rPr>
+          <w:rFonts w:ascii="Times New Roman" w:hAnsi="Times New Roman" w:cs="Times New Roman"/>
+          <w:lang w:val="es-ES"/>
+        </w:rPr>
+        <w:t>,q</w:t>
+      </w:r>
+      <w:proofErr w:type="spellEnd"/>
+      <w:r>
+        <w:rPr>
+          <w:rFonts w:ascii="Times New Roman" w:hAnsi="Times New Roman" w:cs="Times New Roman"/>
+          <w:lang w:val="es-ES"/>
+        </w:rPr>
+        <w:t xml:space="preserve"> </w:t>
+      </w:r>
+      <w:r>
+        <w:rPr>
+          <w:rFonts w:ascii="Times New Roman" w:hAnsi="Times New Roman" w:cs="Times New Roman"/>
+          <w:lang w:val="es-ES"/>
+        </w:rPr>
+        <w:t xml:space="preserve">con el </w:t>
+      </w:r>
+      <w:r>
+        <w:rPr>
+          <w:rFonts w:ascii="Times New Roman" w:hAnsi="Times New Roman" w:cs="Times New Roman"/>
+          <w:lang w:val="es-ES"/>
+        </w:rPr>
+        <w:t>mejor AIC para los datos</w:t>
+      </w:r>
+      <w:r>
+        <w:rPr>
+          <w:rFonts w:ascii="Times New Roman" w:hAnsi="Times New Roman" w:cs="Times New Roman"/>
+          <w:lang w:val="es-ES"/>
+        </w:rPr>
+        <w:t xml:space="preserve"> </w:t>
       </w:r>
       <w:r>
         <w:rPr>
@@ -445,6 +601,13 @@
         </w:rPr>
         <w:t>de ocupados</w:t>
       </w:r>
+      <w:r>
+        <w:rPr>
+          <w:rFonts w:ascii="Times New Roman" w:hAnsi="Times New Roman" w:cs="Times New Roman"/>
+          <w:lang w:val="es-ES"/>
+        </w:rPr>
+        <w:t>.</w:t>
+      </w:r>
     </w:p>
     <w:p>
       <w:pPr>
@@ -459,14 +622,14 @@
           <w:rFonts w:ascii="Times New Roman" w:hAnsi="Times New Roman" w:cs="Times New Roman"/>
           <w:lang w:val="es-ES"/>
         </w:rPr>
-        <w:t xml:space="preserve">Una vez obtenido el mejor modelo se realizó un análisis de los residuos para comprobar los supuestos teóricos y </w:t>
-      </w:r>
-      <w:r>
-        <w:rPr>
-          <w:rFonts w:ascii="Times New Roman" w:hAnsi="Times New Roman" w:cs="Times New Roman"/>
-          <w:lang w:val="es-ES"/>
-        </w:rPr>
-        <w:t xml:space="preserve">así saber si es posible hacer uso de estos </w:t>
+        <w:t>Una vez obtenido el mejor modelo se</w:t>
+      </w:r>
+      <w:r>
+        <w:rPr>
+          <w:rFonts w:ascii="Times New Roman" w:hAnsi="Times New Roman" w:cs="Times New Roman"/>
+          <w:lang w:val="es-ES"/>
+        </w:rPr>
+        <w:t xml:space="preserve"> calculó el RMSE al igual que en modelos anteriores para evaluar su desempeño.</w:t>
       </w:r>
     </w:p>
     <w:p>
@@ -511,14 +674,46 @@
           <w:rFonts w:ascii="Times New Roman" w:hAnsi="Times New Roman" w:cs="Times New Roman"/>
           <w:lang w:val="es-ES"/>
         </w:rPr>
-        <w:t>En la prueba de autocorrelación se encontró que existía autocorrelación alta, se llevó a 100 lags</w:t>
-      </w:r>
-      <w:r>
-        <w:rPr>
-          <w:rFonts w:ascii="Times New Roman" w:hAnsi="Times New Roman" w:cs="Times New Roman"/>
-          <w:lang w:val="es-ES"/>
-        </w:rPr>
-        <w:t xml:space="preserve"> y solo alrededor de los 80 lags se pierde la influencia del tiempo en los datos</w:t>
+        <w:t xml:space="preserve">En la prueba de autocorrelación se encontró que existía autocorrelación alta, se llevó a 100 </w:t>
+      </w:r>
+      <w:proofErr w:type="spellStart"/>
+      <w:r>
+        <w:rPr>
+          <w:rFonts w:ascii="Times New Roman" w:hAnsi="Times New Roman" w:cs="Times New Roman"/>
+          <w:lang w:val="es-ES"/>
+        </w:rPr>
+        <w:t>lags</w:t>
+      </w:r>
+      <w:proofErr w:type="spellEnd"/>
+      <w:r>
+        <w:rPr>
+          <w:rFonts w:ascii="Times New Roman" w:hAnsi="Times New Roman" w:cs="Times New Roman"/>
+          <w:lang w:val="es-ES"/>
+        </w:rPr>
+        <w:t xml:space="preserve"> y solo alrededor de los 80 </w:t>
+      </w:r>
+      <w:proofErr w:type="spellStart"/>
+      <w:r>
+        <w:rPr>
+          <w:rFonts w:ascii="Times New Roman" w:hAnsi="Times New Roman" w:cs="Times New Roman"/>
+          <w:lang w:val="es-ES"/>
+        </w:rPr>
+        <w:t>lags</w:t>
+      </w:r>
+      <w:proofErr w:type="spellEnd"/>
+      <w:r>
+        <w:rPr>
+          <w:rFonts w:ascii="Times New Roman" w:hAnsi="Times New Roman" w:cs="Times New Roman"/>
+          <w:lang w:val="es-ES"/>
+        </w:rPr>
+        <w:t xml:space="preserve"> se pierde la influencia del tiempo</w:t>
+      </w:r>
+      <w:r>
+        <w:rPr>
+          <w:rFonts w:ascii="Times New Roman" w:hAnsi="Times New Roman" w:cs="Times New Roman"/>
+          <w:lang w:val="es-ES"/>
+        </w:rPr>
+        <w:t>.</w:t>
       </w:r>
     </w:p>
     <w:p>
@@ -535,10 +730,10 @@
           <w:lang w:val="es-ES"/>
         </w:rPr>
         <w:drawing>
-          <wp:inline distT="0" distB="0" distL="0" distR="0" wp14:anchorId="6615F698" wp14:editId="1A8313ED">
-            <wp:extent cx="2504661" cy="1373226"/>
-            <wp:effectExtent l="0" t="0" r="0" b="0"/>
-            <wp:docPr id="559125882" name="Imagen 1" descr="Gráfico&#10;&#10;El contenido generado por IA puede ser incorrecto."/>
+          <wp:inline distT="0" distB="0" distL="0" distR="0" wp14:anchorId="5F315889" wp14:editId="68512922">
+            <wp:extent cx="2305878" cy="907417"/>
+            <wp:effectExtent l="0" t="0" r="0" b="6985"/>
+            <wp:docPr id="42181318" name="Imagen 1"/>
             <wp:cNvGraphicFramePr>
               <a:graphicFrameLocks xmlns:a="http://schemas.openxmlformats.org/drawingml/2006/main" noChangeAspect="1"/>
             </wp:cNvGraphicFramePr>
@@ -546,7 +741,7 @@
               <a:graphicData uri="http://schemas.openxmlformats.org/drawingml/2006/picture">
                 <pic:pic xmlns:pic="http://schemas.openxmlformats.org/drawingml/2006/picture">
                   <pic:nvPicPr>
-                    <pic:cNvPr id="559125882" name="Imagen 1" descr="Gráfico&#10;&#10;El contenido generado por IA puede ser incorrecto."/>
+                    <pic:cNvPr id="42181318" name=""/>
                     <pic:cNvPicPr/>
                   </pic:nvPicPr>
                   <pic:blipFill>
@@ -558,7 +753,7 @@
                   <pic:spPr>
                     <a:xfrm>
                       <a:off x="0" y="0"/>
-                      <a:ext cx="2512851" cy="1377716"/>
+                      <a:ext cx="2377733" cy="935694"/>
                     </a:xfrm>
                     <a:prstGeom prst="rect">
                       <a:avLst/>
@@ -619,7 +814,39 @@
           <w:rFonts w:ascii="Times New Roman" w:hAnsi="Times New Roman" w:cs="Times New Roman"/>
           <w:lang w:val="es-ES"/>
         </w:rPr>
-        <w:t xml:space="preserve">mediante el paquete autoarima cual era la mejor combinación </w:t>
+        <w:t xml:space="preserve">mediante el paquete </w:t>
+      </w:r>
+      <w:proofErr w:type="spellStart"/>
+      <w:r>
+        <w:rPr>
+          <w:rFonts w:ascii="Times New Roman" w:hAnsi="Times New Roman" w:cs="Times New Roman"/>
+          <w:lang w:val="es-ES"/>
+        </w:rPr>
+        <w:t>autoarima</w:t>
+      </w:r>
+      <w:proofErr w:type="spellEnd"/>
+      <w:r>
+        <w:rPr>
+          <w:rFonts w:ascii="Times New Roman" w:hAnsi="Times New Roman" w:cs="Times New Roman"/>
+          <w:lang w:val="es-ES"/>
+        </w:rPr>
+        <w:t xml:space="preserve"> </w:t>
+      </w:r>
+      <w:proofErr w:type="spellStart"/>
+      <w:r>
+        <w:rPr>
+          <w:rFonts w:ascii="Times New Roman" w:hAnsi="Times New Roman" w:cs="Times New Roman"/>
+          <w:lang w:val="es-ES"/>
+        </w:rPr>
+        <w:t>cual</w:t>
+      </w:r>
+      <w:proofErr w:type="spellEnd"/>
+      <w:r>
+        <w:rPr>
+          <w:rFonts w:ascii="Times New Roman" w:hAnsi="Times New Roman" w:cs="Times New Roman"/>
+          <w:lang w:val="es-ES"/>
+        </w:rPr>
+        <w:t xml:space="preserve"> era la mejor combinación </w:t>
       </w:r>
       <w:r>
         <w:rPr>
@@ -642,6 +869,27 @@
         </w:rPr>
         <w:t xml:space="preserve"> los datos. </w:t>
       </w:r>
+      <w:r>
+        <w:rPr>
+          <w:rFonts w:ascii="Times New Roman" w:hAnsi="Times New Roman" w:cs="Times New Roman"/>
+          <w:lang w:val="es-ES"/>
+        </w:rPr>
+        <w:t>El modelo optimo según el AIC fue un ARIMA (1,1,1) con un AIC = 2927</w:t>
+      </w:r>
+      <w:r>
+        <w:rPr>
+          <w:rFonts w:ascii="Times New Roman" w:hAnsi="Times New Roman" w:cs="Times New Roman"/>
+          <w:lang w:val="es-ES"/>
+        </w:rPr>
+        <w:t>.</w:t>
+      </w:r>
+      <w:r>
+        <w:rPr>
+          <w:rFonts w:ascii="Times New Roman" w:hAnsi="Times New Roman" w:cs="Times New Roman"/>
+          <w:lang w:val="es-ES"/>
+        </w:rPr>
+        <w:t xml:space="preserve"> </w:t>
+      </w:r>
     </w:p>
     <w:p>
       <w:pPr>
@@ -656,35 +904,49 @@
           <w:rFonts w:ascii="Times New Roman" w:hAnsi="Times New Roman" w:cs="Times New Roman"/>
           <w:lang w:val="es-ES"/>
         </w:rPr>
-        <w:t>El modelo optimo según el AIC fue un ARIMA (1,1,1) con un AIC = 2927</w:t>
-      </w:r>
-      <w:r>
-        <w:rPr>
-          <w:rFonts w:ascii="Times New Roman" w:hAnsi="Times New Roman" w:cs="Times New Roman"/>
-          <w:lang w:val="es-ES"/>
-        </w:rPr>
-        <w:t>.</w:t>
-      </w:r>
-      <w:r>
-        <w:rPr>
-          <w:rFonts w:ascii="Times New Roman" w:hAnsi="Times New Roman" w:cs="Times New Roman"/>
-          <w:lang w:val="es-ES"/>
-        </w:rPr>
-        <w:t xml:space="preserve"> </w:t>
-      </w:r>
-      <w:r>
-        <w:rPr>
-          <w:rFonts w:ascii="Times New Roman" w:hAnsi="Times New Roman" w:cs="Times New Roman"/>
-          <w:lang w:val="es-ES"/>
-        </w:rPr>
-        <w:t xml:space="preserve">Una vez realizado el modelo, se extrajeron los residuos, con el objetivo de </w:t>
-      </w:r>
-      <w:r>
-        <w:rPr>
-          <w:rFonts w:ascii="Times New Roman" w:hAnsi="Times New Roman" w:cs="Times New Roman"/>
-          <w:lang w:val="es-ES"/>
-        </w:rPr>
-        <w:t>validar los supuestos teóricos y definir si es correcto el uso de este modelo para estos datos</w:t>
+        <w:t xml:space="preserve">Se revisó la proyección </w:t>
+      </w:r>
+      <w:r>
+        <w:rPr>
+          <w:rFonts w:ascii="Times New Roman" w:hAnsi="Times New Roman" w:cs="Times New Roman"/>
+          <w:lang w:val="es-ES"/>
+        </w:rPr>
+        <w:t xml:space="preserve">frente a </w:t>
+      </w:r>
+      <w:r>
+        <w:rPr>
+          <w:rFonts w:ascii="Times New Roman" w:hAnsi="Times New Roman" w:cs="Times New Roman"/>
+          <w:lang w:val="es-ES"/>
+        </w:rPr>
+        <w:t xml:space="preserve">los datos test y se encontró un </w:t>
+      </w:r>
+      <w:r>
+        <w:rPr>
+          <w:rFonts w:ascii="Times New Roman" w:hAnsi="Times New Roman" w:cs="Times New Roman"/>
+          <w:lang w:val="es-ES"/>
+        </w:rPr>
+        <w:t xml:space="preserve">MRSE de </w:t>
+      </w:r>
+      <w:r>
+        <w:rPr>
+          <w:rFonts w:ascii="Times New Roman" w:hAnsi="Times New Roman" w:cs="Times New Roman"/>
+          <w:lang w:val="es-ES"/>
+        </w:rPr>
+        <w:t>346.24</w:t>
+      </w:r>
+      <w:r>
+        <w:rPr>
+          <w:rFonts w:ascii="Times New Roman" w:hAnsi="Times New Roman" w:cs="Times New Roman"/>
+          <w:lang w:val="es-ES"/>
+        </w:rPr>
+        <w:t>, y c</w:t>
+      </w:r>
+      <w:r>
+        <w:rPr>
+          <w:rFonts w:ascii="Times New Roman" w:hAnsi="Times New Roman" w:cs="Times New Roman"/>
+          <w:lang w:val="es-ES"/>
+        </w:rPr>
+        <w:t>on este modelo se plantearon las proyecciones a 6 meses obteniendo los siguientes resultados</w:t>
       </w:r>
     </w:p>
     <w:p>
@@ -701,10 +963,10 @@
           <w:lang w:val="es-ES"/>
         </w:rPr>
         <w:drawing>
-          <wp:inline distT="0" distB="0" distL="0" distR="0" wp14:anchorId="3DEEC1B6" wp14:editId="7923F09E">
-            <wp:extent cx="2544418" cy="1279771"/>
-            <wp:effectExtent l="0" t="0" r="8890" b="0"/>
-            <wp:docPr id="455638623" name="Imagen 1" descr="Gráfico&#10;&#10;El contenido generado por IA puede ser incorrecto."/>
+          <wp:inline distT="0" distB="0" distL="0" distR="0" wp14:anchorId="5E012B8D" wp14:editId="5B9012F8">
+            <wp:extent cx="1963972" cy="717277"/>
+            <wp:effectExtent l="0" t="0" r="0" b="6985"/>
+            <wp:docPr id="1014327043" name="Imagen 1"/>
             <wp:cNvGraphicFramePr>
               <a:graphicFrameLocks xmlns:a="http://schemas.openxmlformats.org/drawingml/2006/main" noChangeAspect="1"/>
             </wp:cNvGraphicFramePr>
@@ -712,7 +974,7 @@
               <a:graphicData uri="http://schemas.openxmlformats.org/drawingml/2006/picture">
                 <pic:pic xmlns:pic="http://schemas.openxmlformats.org/drawingml/2006/picture">
                   <pic:nvPicPr>
-                    <pic:cNvPr id="455638623" name="Imagen 1" descr="Gráfico&#10;&#10;El contenido generado por IA puede ser incorrecto."/>
+                    <pic:cNvPr id="1014327043" name=""/>
                     <pic:cNvPicPr/>
                   </pic:nvPicPr>
                   <pic:blipFill>
@@ -724,7 +986,7 @@
                   <pic:spPr>
                     <a:xfrm>
                       <a:off x="0" y="0"/>
-                      <a:ext cx="2549203" cy="1282178"/>
+                      <a:ext cx="1968511" cy="718935"/>
                     </a:xfrm>
                     <a:prstGeom prst="rect">
                       <a:avLst/>
@@ -739,6 +1001,129 @@
     </w:p>
     <w:p>
       <w:pPr>
+        <w:jc w:val="center"/>
+        <w:rPr>
+          <w:rFonts w:ascii="Times New Roman" w:hAnsi="Times New Roman" w:cs="Times New Roman"/>
+          <w:lang w:val="es-ES"/>
+        </w:rPr>
+      </w:pPr>
+      <w:r>
+        <w:rPr>
+          <w:rFonts w:ascii="Times New Roman" w:hAnsi="Times New Roman" w:cs="Times New Roman"/>
+          <w:lang w:val="es-ES"/>
+        </w:rPr>
+        <w:drawing>
+          <wp:inline distT="0" distB="0" distL="0" distR="0" wp14:anchorId="6BE74541" wp14:editId="24452720">
+            <wp:extent cx="2968437" cy="1614115"/>
+            <wp:effectExtent l="0" t="0" r="3810" b="5715"/>
+            <wp:docPr id="243535438" name="Imagen 1"/>
+            <wp:cNvGraphicFramePr>
+              <a:graphicFrameLocks xmlns:a="http://schemas.openxmlformats.org/drawingml/2006/main" noChangeAspect="1"/>
+            </wp:cNvGraphicFramePr>
+            <a:graphic xmlns:a="http://schemas.openxmlformats.org/drawingml/2006/main">
+              <a:graphicData uri="http://schemas.openxmlformats.org/drawingml/2006/picture">
+                <pic:pic xmlns:pic="http://schemas.openxmlformats.org/drawingml/2006/picture">
+                  <pic:nvPicPr>
+                    <pic:cNvPr id="243535438" name=""/>
+                    <pic:cNvPicPr/>
+                  </pic:nvPicPr>
+                  <pic:blipFill>
+                    <a:blip r:embed="rId12"/>
+                    <a:stretch>
+                      <a:fillRect/>
+                    </a:stretch>
+                  </pic:blipFill>
+                  <pic:spPr>
+                    <a:xfrm>
+                      <a:off x="0" y="0"/>
+                      <a:ext cx="2999547" cy="1631031"/>
+                    </a:xfrm>
+                    <a:prstGeom prst="rect">
+                      <a:avLst/>
+                    </a:prstGeom>
+                  </pic:spPr>
+                </pic:pic>
+              </a:graphicData>
+            </a:graphic>
+          </wp:inline>
+        </w:drawing>
+      </w:r>
+    </w:p>
+    <w:p>
+      <w:pPr>
+        <w:jc w:val="both"/>
+        <w:rPr>
+          <w:rFonts w:ascii="Times New Roman" w:hAnsi="Times New Roman" w:cs="Times New Roman"/>
+          <w:lang w:val="es-ES"/>
+        </w:rPr>
+      </w:pPr>
+      <w:r>
+        <w:rPr>
+          <w:rFonts w:ascii="Times New Roman" w:hAnsi="Times New Roman" w:cs="Times New Roman"/>
+          <w:lang w:val="es-ES"/>
+        </w:rPr>
+        <w:t xml:space="preserve">Una vez realizado el modelo, se extrajeron los residuos, con el objetivo de </w:t>
+      </w:r>
+      <w:r>
+        <w:rPr>
+          <w:rFonts w:ascii="Times New Roman" w:hAnsi="Times New Roman" w:cs="Times New Roman"/>
+          <w:lang w:val="es-ES"/>
+        </w:rPr>
+        <w:t>validar los supuestos teóricos y definir si es correcto el uso de este modelo para estos datos</w:t>
+      </w:r>
+    </w:p>
+    <w:p>
+      <w:pPr>
+        <w:jc w:val="center"/>
+        <w:rPr>
+          <w:rFonts w:ascii="Times New Roman" w:hAnsi="Times New Roman" w:cs="Times New Roman"/>
+          <w:lang w:val="es-ES"/>
+        </w:rPr>
+      </w:pPr>
+      <w:r>
+        <w:rPr>
+          <w:rFonts w:ascii="Times New Roman" w:hAnsi="Times New Roman" w:cs="Times New Roman"/>
+          <w:lang w:val="es-ES"/>
+        </w:rPr>
+        <w:drawing>
+          <wp:inline distT="0" distB="0" distL="0" distR="0" wp14:anchorId="0D5A5848" wp14:editId="506A979E">
+            <wp:extent cx="2970811" cy="1630017"/>
+            <wp:effectExtent l="0" t="0" r="1270" b="8890"/>
+            <wp:docPr id="303076264" name="Imagen 1" descr="Interfaz de usuario gráfica&#10;&#10;El contenido generado por IA puede ser incorrecto."/>
+            <wp:cNvGraphicFramePr>
+              <a:graphicFrameLocks xmlns:a="http://schemas.openxmlformats.org/drawingml/2006/main" noChangeAspect="1"/>
+            </wp:cNvGraphicFramePr>
+            <a:graphic xmlns:a="http://schemas.openxmlformats.org/drawingml/2006/main">
+              <a:graphicData uri="http://schemas.openxmlformats.org/drawingml/2006/picture">
+                <pic:pic xmlns:pic="http://schemas.openxmlformats.org/drawingml/2006/picture">
+                  <pic:nvPicPr>
+                    <pic:cNvPr id="303076264" name="Imagen 1" descr="Interfaz de usuario gráfica&#10;&#10;El contenido generado por IA puede ser incorrecto."/>
+                    <pic:cNvPicPr/>
+                  </pic:nvPicPr>
+                  <pic:blipFill>
+                    <a:blip r:embed="rId13"/>
+                    <a:stretch>
+                      <a:fillRect/>
+                    </a:stretch>
+                  </pic:blipFill>
+                  <pic:spPr>
+                    <a:xfrm>
+                      <a:off x="0" y="0"/>
+                      <a:ext cx="2997399" cy="1644605"/>
+                    </a:xfrm>
+                    <a:prstGeom prst="rect">
+                      <a:avLst/>
+                    </a:prstGeom>
+                  </pic:spPr>
+                </pic:pic>
+              </a:graphicData>
+            </a:graphic>
+          </wp:inline>
+        </w:drawing>
+      </w:r>
+    </w:p>
+    <w:p>
+      <w:pPr>
         <w:rPr>
           <w:rFonts w:ascii="Times New Roman" w:hAnsi="Times New Roman" w:cs="Times New Roman"/>
           <w:lang w:val="es-ES"/>
@@ -762,6 +1147,7 @@
       <w:r>
         <w:rPr>
           <w:rFonts w:ascii="Times New Roman" w:hAnsi="Times New Roman" w:cs="Times New Roman"/>
+          <w:noProof/>
           <w:lang w:val="es-ES"/>
         </w:rPr>
         <w:drawing>
@@ -780,7 +1166,7 @@
                     <pic:cNvPicPr/>
                   </pic:nvPicPr>
                   <pic:blipFill>
-                    <a:blip r:embed="rId12"/>
+                    <a:blip r:embed="rId14"/>
                     <a:stretch>
                       <a:fillRect/>
                     </a:stretch>
@@ -844,7 +1230,7 @@
         <w:rPr>
           <w:rFonts w:ascii="Times New Roman" w:hAnsi="Times New Roman" w:cs="Times New Roman"/>
         </w:rPr>
-        <w:t>l modelo ARIMA presenta fallas en supuestos clave, específicamente en autocorrelación y normalidad. Esto limita la confiabilidad de los pronósticos.</w:t>
+        <w:t xml:space="preserve">l modelo ARIMA presenta fallas en supuestos clave, específicamente en autocorrelación y normalidad. </w:t>
       </w:r>
     </w:p>
     <w:p>
@@ -888,8 +1274,16 @@
         <w:rPr>
           <w:rFonts w:ascii="Times New Roman" w:hAnsi="Times New Roman" w:cs="Times New Roman"/>
         </w:rPr>
-        <w:t>el modelo de suavización exponencial de Holt-Winters</w:t>
-      </w:r>
+        <w:t>el modelo de suavización exponencial de Holt-</w:t>
+      </w:r>
+      <w:proofErr w:type="spellStart"/>
+      <w:r>
+        <w:rPr>
+          <w:rFonts w:ascii="Times New Roman" w:hAnsi="Times New Roman" w:cs="Times New Roman"/>
+        </w:rPr>
+        <w:t>Winters</w:t>
+      </w:r>
+      <w:proofErr w:type="spellEnd"/>
       <w:r>
         <w:rPr>
           <w:rFonts w:ascii="Times New Roman" w:hAnsi="Times New Roman" w:cs="Times New Roman"/>
@@ -908,21 +1302,13 @@
         <w:rPr>
           <w:rFonts w:ascii="Times New Roman" w:hAnsi="Times New Roman" w:cs="Times New Roman"/>
         </w:rPr>
-        <w:t>Para poder hacer uso de este modelo valdría la pena agregar una estacionalidad en un modelo SARIMA, que nos permita capturar la estacionalidad clara que tienen los datos.</w:t>
-      </w:r>
-    </w:p>
-    <w:p>
-      <w:pPr>
-        <w:jc w:val="both"/>
-        <w:rPr>
-          <w:rFonts w:ascii="Times New Roman" w:hAnsi="Times New Roman" w:cs="Times New Roman"/>
-        </w:rPr>
-      </w:pPr>
-      <w:r>
-        <w:rPr>
-          <w:rFonts w:ascii="Times New Roman" w:hAnsi="Times New Roman" w:cs="Times New Roman"/>
-        </w:rPr>
-        <w:t>En posteriores análisis se realizará la aplicación de este tipo de modelo para identificar si es el más apropiado para predecir la ocupación en esta serie de tiempo</w:t>
+        <w:t>E</w:t>
+      </w:r>
+      <w:r>
+        <w:rPr>
+          <w:rFonts w:ascii="Times New Roman" w:hAnsi="Times New Roman" w:cs="Times New Roman"/>
+        </w:rPr>
+        <w:t>n posteriores análisis se realizará la aplicación de este tipo de modelo para identificar si es el más apropiado para predecir la ocupación en esta serie de tiempo</w:t>
       </w:r>
     </w:p>
     <w:sectPr>

</xml_diff>